<commit_message>
retriving posts from the backend
</commit_message>
<xml_diff>
--- a/client/notes.docx
+++ b/client/notes.docx
@@ -52,6 +52,440 @@
       </w:pPr>
       <w:r>
         <w:t>The profile page has a different right bar and the home page has a different right bar. So, once a user clicks on the profile the contents inside the rightbar change dynamically.</w:t>
+      </w:r>
+    </w:p>
+    <w:p>
+      <w:pPr>
+        <w:pStyle w:val="ListParagraph"/>
+        <w:numPr>
+          <w:ilvl w:val="0"/>
+          <w:numId w:val="1"/>
+        </w:numPr>
+      </w:pPr>
+      <w:r>
+        <w:t>We use the assets folder location as .env file to ensure that every asset used is fetched accurately.</w:t>
+      </w:r>
+    </w:p>
+    <w:p>
+      <w:pPr>
+        <w:pStyle w:val="Heading2"/>
+      </w:pPr>
+      <w:r>
+        <w:t>Connecting api with react app</w:t>
+      </w:r>
+    </w:p>
+    <w:p>
+      <w:pPr>
+        <w:pStyle w:val="ListParagraph"/>
+        <w:numPr>
+          <w:ilvl w:val="0"/>
+          <w:numId w:val="2"/>
+        </w:numPr>
+      </w:pPr>
+      <w:r>
+        <w:t>For making requests, we use axios and not JS fetch.</w:t>
+      </w:r>
+    </w:p>
+    <w:p>
+      <w:pPr>
+        <w:pStyle w:val="ListParagraph"/>
+        <w:numPr>
+          <w:ilvl w:val="0"/>
+          <w:numId w:val="2"/>
+        </w:numPr>
+      </w:pPr>
+      <w:r>
+        <w:t xml:space="preserve">We add, </w:t>
+      </w:r>
+    </w:p>
+    <w:p>
+      <w:pPr>
+        <w:pStyle w:val="ListParagraph"/>
+        <w:shd w:val="clear" w:color="auto" w:fill="282C34"/>
+        <w:spacing w:before="0" w:after="0" w:line="285" w:lineRule="atLeast"/>
+        <w:rPr>
+          <w:rFonts w:ascii="JetBrains Mono" w:eastAsia="Times New Roman" w:hAnsi="JetBrains Mono" w:cs="JetBrains Mono"/>
+          <w:color w:val="ABB2BF"/>
+          <w:sz w:val="21"/>
+          <w:szCs w:val="21"/>
+          <w:lang w:eastAsia="en-IN"/>
+        </w:rPr>
+      </w:pPr>
+      <w:r>
+        <w:rPr>
+          <w:rFonts w:ascii="JetBrains Mono" w:eastAsia="Times New Roman" w:hAnsi="JetBrains Mono" w:cs="JetBrains Mono"/>
+          <w:color w:val="E06C75"/>
+          <w:sz w:val="21"/>
+          <w:szCs w:val="21"/>
+          <w:lang w:eastAsia="en-IN"/>
+        </w:rPr>
+        <w:t>"proxy"</w:t>
+      </w:r>
+      <w:r>
+        <w:rPr>
+          <w:rFonts w:ascii="JetBrains Mono" w:eastAsia="Times New Roman" w:hAnsi="JetBrains Mono" w:cs="JetBrains Mono"/>
+          <w:color w:val="ABB2BF"/>
+          <w:sz w:val="21"/>
+          <w:szCs w:val="21"/>
+          <w:lang w:eastAsia="en-IN"/>
+        </w:rPr>
+        <w:t xml:space="preserve">: </w:t>
+      </w:r>
+      <w:r>
+        <w:rPr>
+          <w:rFonts w:ascii="JetBrains Mono" w:eastAsia="Times New Roman" w:hAnsi="JetBrains Mono" w:cs="JetBrains Mono"/>
+          <w:color w:val="98C379"/>
+          <w:sz w:val="21"/>
+          <w:szCs w:val="21"/>
+          <w:lang w:eastAsia="en-IN"/>
+        </w:rPr>
+        <w:t>"http://localhost:8800/api"</w:t>
+      </w:r>
+    </w:p>
+    <w:p>
+      <w:pPr>
+        <w:ind w:left="360" w:firstLine="360"/>
+      </w:pPr>
+      <w:r>
+        <w:t>In the package.json file of the client so that the client and server sides can run independently during development. We could run them together but for that we would need to configure CORS.</w:t>
+      </w:r>
+    </w:p>
+    <w:p>
+      <w:pPr>
+        <w:pStyle w:val="ListParagraph"/>
+        <w:numPr>
+          <w:ilvl w:val="0"/>
+          <w:numId w:val="3"/>
+        </w:numPr>
+      </w:pPr>
+      <w:r>
+        <w:t>If we are using something changeable inside the useEffect hook, we need to add that variable as dependency so that it can be re-rendered again and again.</w:t>
+      </w:r>
+    </w:p>
+    <w:p>
+      <w:pPr>
+        <w:pStyle w:val="Heading2"/>
+      </w:pPr>
+      <w:r>
+        <w:t>Retrieving the posts according to the user logged in</w:t>
+      </w:r>
+    </w:p>
+    <w:p>
+      <w:pPr>
+        <w:pStyle w:val="ListParagraph"/>
+        <w:numPr>
+          <w:ilvl w:val="0"/>
+          <w:numId w:val="3"/>
+        </w:numPr>
+      </w:pPr>
+      <w:r>
+        <w:t>We use context api in order to retrieve the userId from the user.</w:t>
+      </w:r>
+    </w:p>
+    <w:p>
+      <w:pPr>
+        <w:pStyle w:val="ListParagraph"/>
+        <w:numPr>
+          <w:ilvl w:val="0"/>
+          <w:numId w:val="3"/>
+        </w:numPr>
+      </w:pPr>
+      <w:r>
+        <w:t xml:space="preserve">What is </w:t>
+      </w:r>
+      <w:r>
+        <w:rPr>
+          <w:b/>
+          <w:bCs/>
+        </w:rPr>
+        <w:t>context state</w:t>
+      </w:r>
+      <w:r>
+        <w:t>? When we login the system, then our user data is stored in Redux/context state which then can be used anywhere in the application.</w:t>
+      </w:r>
+    </w:p>
+    <w:p>
+      <w:pPr>
+        <w:pStyle w:val="ListParagraph"/>
+        <w:numPr>
+          <w:ilvl w:val="0"/>
+          <w:numId w:val="3"/>
+        </w:numPr>
+      </w:pPr>
+      <w:r>
+        <w:t>Context state acts like a common state for the whole application due to which we need not use props for passing.</w:t>
+      </w:r>
+    </w:p>
+    <w:p>
+      <w:pPr>
+        <w:pStyle w:val="ListParagraph"/>
+        <w:numPr>
+          <w:ilvl w:val="0"/>
+          <w:numId w:val="3"/>
+        </w:numPr>
+      </w:pPr>
+      <w:r>
+        <w:t>Here in the routes of the user in our server side, we set query:</w:t>
+      </w:r>
+    </w:p>
+    <w:p>
+      <w:pPr>
+        <w:pStyle w:val="ListParagraph"/>
+        <w:shd w:val="clear" w:color="auto" w:fill="282C34"/>
+        <w:spacing w:before="0" w:after="0" w:line="285" w:lineRule="atLeast"/>
+        <w:rPr>
+          <w:rFonts w:ascii="JetBrains Mono" w:eastAsia="Times New Roman" w:hAnsi="JetBrains Mono" w:cs="JetBrains Mono"/>
+          <w:color w:val="ABB2BF"/>
+          <w:sz w:val="21"/>
+          <w:szCs w:val="21"/>
+          <w:lang w:eastAsia="en-IN"/>
+        </w:rPr>
+      </w:pPr>
+      <w:r>
+        <w:rPr>
+          <w:rFonts w:ascii="JetBrains Mono" w:eastAsia="Times New Roman" w:hAnsi="JetBrains Mono" w:cs="JetBrains Mono"/>
+          <w:color w:val="C678DD"/>
+          <w:sz w:val="21"/>
+          <w:szCs w:val="21"/>
+          <w:lang w:eastAsia="en-IN"/>
+        </w:rPr>
+        <w:t xml:space="preserve">    </w:t>
+      </w:r>
+      <w:r>
+        <w:rPr>
+          <w:rFonts w:ascii="JetBrains Mono" w:eastAsia="Times New Roman" w:hAnsi="JetBrains Mono" w:cs="JetBrains Mono"/>
+          <w:color w:val="C678DD"/>
+          <w:sz w:val="21"/>
+          <w:szCs w:val="21"/>
+          <w:lang w:eastAsia="en-IN"/>
+        </w:rPr>
+        <w:t>const</w:t>
+      </w:r>
+      <w:r>
+        <w:rPr>
+          <w:rFonts w:ascii="JetBrains Mono" w:eastAsia="Times New Roman" w:hAnsi="JetBrains Mono" w:cs="JetBrains Mono"/>
+          <w:color w:val="ABB2BF"/>
+          <w:sz w:val="21"/>
+          <w:szCs w:val="21"/>
+          <w:lang w:eastAsia="en-IN"/>
+        </w:rPr>
+        <w:t xml:space="preserve"> </w:t>
+      </w:r>
+      <w:r>
+        <w:rPr>
+          <w:rFonts w:ascii="JetBrains Mono" w:eastAsia="Times New Roman" w:hAnsi="JetBrains Mono" w:cs="JetBrains Mono"/>
+          <w:color w:val="D19A66"/>
+          <w:sz w:val="21"/>
+          <w:szCs w:val="21"/>
+          <w:lang w:eastAsia="en-IN"/>
+        </w:rPr>
+        <w:t>userId</w:t>
+      </w:r>
+      <w:r>
+        <w:rPr>
+          <w:rFonts w:ascii="JetBrains Mono" w:eastAsia="Times New Roman" w:hAnsi="JetBrains Mono" w:cs="JetBrains Mono"/>
+          <w:color w:val="ABB2BF"/>
+          <w:sz w:val="21"/>
+          <w:szCs w:val="21"/>
+          <w:lang w:eastAsia="en-IN"/>
+        </w:rPr>
+        <w:t xml:space="preserve"> </w:t>
+      </w:r>
+      <w:r>
+        <w:rPr>
+          <w:rFonts w:ascii="JetBrains Mono" w:eastAsia="Times New Roman" w:hAnsi="JetBrains Mono" w:cs="JetBrains Mono"/>
+          <w:color w:val="56B6C2"/>
+          <w:sz w:val="21"/>
+          <w:szCs w:val="21"/>
+          <w:lang w:eastAsia="en-IN"/>
+        </w:rPr>
+        <w:t>=</w:t>
+      </w:r>
+      <w:r>
+        <w:rPr>
+          <w:rFonts w:ascii="JetBrains Mono" w:eastAsia="Times New Roman" w:hAnsi="JetBrains Mono" w:cs="JetBrains Mono"/>
+          <w:color w:val="ABB2BF"/>
+          <w:sz w:val="21"/>
+          <w:szCs w:val="21"/>
+          <w:lang w:eastAsia="en-IN"/>
+        </w:rPr>
+        <w:t xml:space="preserve"> req.</w:t>
+      </w:r>
+      <w:r>
+        <w:rPr>
+          <w:rFonts w:ascii="JetBrains Mono" w:eastAsia="Times New Roman" w:hAnsi="JetBrains Mono" w:cs="JetBrains Mono"/>
+          <w:color w:val="E06C75"/>
+          <w:sz w:val="21"/>
+          <w:szCs w:val="21"/>
+          <w:lang w:eastAsia="en-IN"/>
+        </w:rPr>
+        <w:t>query</w:t>
+      </w:r>
+      <w:r>
+        <w:rPr>
+          <w:rFonts w:ascii="JetBrains Mono" w:eastAsia="Times New Roman" w:hAnsi="JetBrains Mono" w:cs="JetBrains Mono"/>
+          <w:color w:val="ABB2BF"/>
+          <w:sz w:val="21"/>
+          <w:szCs w:val="21"/>
+          <w:lang w:eastAsia="en-IN"/>
+        </w:rPr>
+        <w:t>.</w:t>
+      </w:r>
+      <w:r>
+        <w:rPr>
+          <w:rFonts w:ascii="JetBrains Mono" w:eastAsia="Times New Roman" w:hAnsi="JetBrains Mono" w:cs="JetBrains Mono"/>
+          <w:color w:val="E06C75"/>
+          <w:sz w:val="21"/>
+          <w:szCs w:val="21"/>
+          <w:lang w:eastAsia="en-IN"/>
+        </w:rPr>
+        <w:t>userId</w:t>
+      </w:r>
+      <w:r>
+        <w:rPr>
+          <w:rFonts w:ascii="JetBrains Mono" w:eastAsia="Times New Roman" w:hAnsi="JetBrains Mono" w:cs="JetBrains Mono"/>
+          <w:color w:val="ABB2BF"/>
+          <w:sz w:val="21"/>
+          <w:szCs w:val="21"/>
+          <w:lang w:eastAsia="en-IN"/>
+        </w:rPr>
+        <w:t>;</w:t>
+      </w:r>
+    </w:p>
+    <w:p>
+      <w:pPr>
+        <w:pStyle w:val="ListParagraph"/>
+        <w:shd w:val="clear" w:color="auto" w:fill="282C34"/>
+        <w:spacing w:before="0" w:after="0" w:line="285" w:lineRule="atLeast"/>
+        <w:rPr>
+          <w:rFonts w:ascii="JetBrains Mono" w:eastAsia="Times New Roman" w:hAnsi="JetBrains Mono" w:cs="JetBrains Mono"/>
+          <w:color w:val="ABB2BF"/>
+          <w:sz w:val="21"/>
+          <w:szCs w:val="21"/>
+          <w:lang w:eastAsia="en-IN"/>
+        </w:rPr>
+      </w:pPr>
+      <w:r>
+        <w:rPr>
+          <w:rFonts w:ascii="JetBrains Mono" w:eastAsia="Times New Roman" w:hAnsi="JetBrains Mono" w:cs="JetBrains Mono"/>
+          <w:color w:val="ABB2BF"/>
+          <w:sz w:val="21"/>
+          <w:szCs w:val="21"/>
+          <w:lang w:eastAsia="en-IN"/>
+        </w:rPr>
+        <w:t xml:space="preserve">    </w:t>
+      </w:r>
+      <w:r>
+        <w:rPr>
+          <w:rFonts w:ascii="JetBrains Mono" w:eastAsia="Times New Roman" w:hAnsi="JetBrains Mono" w:cs="JetBrains Mono"/>
+          <w:color w:val="C678DD"/>
+          <w:sz w:val="21"/>
+          <w:szCs w:val="21"/>
+          <w:lang w:eastAsia="en-IN"/>
+        </w:rPr>
+        <w:t>const</w:t>
+      </w:r>
+      <w:r>
+        <w:rPr>
+          <w:rFonts w:ascii="JetBrains Mono" w:eastAsia="Times New Roman" w:hAnsi="JetBrains Mono" w:cs="JetBrains Mono"/>
+          <w:color w:val="ABB2BF"/>
+          <w:sz w:val="21"/>
+          <w:szCs w:val="21"/>
+          <w:lang w:eastAsia="en-IN"/>
+        </w:rPr>
+        <w:t xml:space="preserve"> </w:t>
+      </w:r>
+      <w:r>
+        <w:rPr>
+          <w:rFonts w:ascii="JetBrains Mono" w:eastAsia="Times New Roman" w:hAnsi="JetBrains Mono" w:cs="JetBrains Mono"/>
+          <w:color w:val="D19A66"/>
+          <w:sz w:val="21"/>
+          <w:szCs w:val="21"/>
+          <w:lang w:eastAsia="en-IN"/>
+        </w:rPr>
+        <w:t>username</w:t>
+      </w:r>
+      <w:r>
+        <w:rPr>
+          <w:rFonts w:ascii="JetBrains Mono" w:eastAsia="Times New Roman" w:hAnsi="JetBrains Mono" w:cs="JetBrains Mono"/>
+          <w:color w:val="ABB2BF"/>
+          <w:sz w:val="21"/>
+          <w:szCs w:val="21"/>
+          <w:lang w:eastAsia="en-IN"/>
+        </w:rPr>
+        <w:t xml:space="preserve"> </w:t>
+      </w:r>
+      <w:r>
+        <w:rPr>
+          <w:rFonts w:ascii="JetBrains Mono" w:eastAsia="Times New Roman" w:hAnsi="JetBrains Mono" w:cs="JetBrains Mono"/>
+          <w:color w:val="56B6C2"/>
+          <w:sz w:val="21"/>
+          <w:szCs w:val="21"/>
+          <w:lang w:eastAsia="en-IN"/>
+        </w:rPr>
+        <w:t>=</w:t>
+      </w:r>
+      <w:r>
+        <w:rPr>
+          <w:rFonts w:ascii="JetBrains Mono" w:eastAsia="Times New Roman" w:hAnsi="JetBrains Mono" w:cs="JetBrains Mono"/>
+          <w:color w:val="ABB2BF"/>
+          <w:sz w:val="21"/>
+          <w:szCs w:val="21"/>
+          <w:lang w:eastAsia="en-IN"/>
+        </w:rPr>
+        <w:t xml:space="preserve"> req.</w:t>
+      </w:r>
+      <w:r>
+        <w:rPr>
+          <w:rFonts w:ascii="JetBrains Mono" w:eastAsia="Times New Roman" w:hAnsi="JetBrains Mono" w:cs="JetBrains Mono"/>
+          <w:color w:val="E06C75"/>
+          <w:sz w:val="21"/>
+          <w:szCs w:val="21"/>
+          <w:lang w:eastAsia="en-IN"/>
+        </w:rPr>
+        <w:t>query</w:t>
+      </w:r>
+      <w:r>
+        <w:rPr>
+          <w:rFonts w:ascii="JetBrains Mono" w:eastAsia="Times New Roman" w:hAnsi="JetBrains Mono" w:cs="JetBrains Mono"/>
+          <w:color w:val="ABB2BF"/>
+          <w:sz w:val="21"/>
+          <w:szCs w:val="21"/>
+          <w:lang w:eastAsia="en-IN"/>
+        </w:rPr>
+        <w:t>.</w:t>
+      </w:r>
+      <w:r>
+        <w:rPr>
+          <w:rFonts w:ascii="JetBrains Mono" w:eastAsia="Times New Roman" w:hAnsi="JetBrains Mono" w:cs="JetBrains Mono"/>
+          <w:color w:val="E06C75"/>
+          <w:sz w:val="21"/>
+          <w:szCs w:val="21"/>
+          <w:lang w:eastAsia="en-IN"/>
+        </w:rPr>
+        <w:t>username</w:t>
+      </w:r>
+      <w:r>
+        <w:rPr>
+          <w:rFonts w:ascii="JetBrains Mono" w:eastAsia="Times New Roman" w:hAnsi="JetBrains Mono" w:cs="JetBrains Mono"/>
+          <w:color w:val="ABB2BF"/>
+          <w:sz w:val="21"/>
+          <w:szCs w:val="21"/>
+          <w:lang w:eastAsia="en-IN"/>
+        </w:rPr>
+        <w:t>;</w:t>
+      </w:r>
+    </w:p>
+    <w:p>
+      <w:pPr>
+        <w:pStyle w:val="ListParagraph"/>
+        <w:numPr>
+          <w:ilvl w:val="0"/>
+          <w:numId w:val="3"/>
+        </w:numPr>
+      </w:pPr>
+      <w:r>
+        <w:t>This query allows us to retrieve not only the userId of the user but also the username of the user that is logged in.</w:t>
       </w:r>
     </w:p>
     <w:sectPr>
@@ -67,6 +501,232 @@
 <file path=word/numbering.xml><?xml version="1.0" encoding="utf-8"?>
 <w:numbering xmlns:wpc="http://schemas.microsoft.com/office/word/2010/wordprocessingCanvas" xmlns:cx="http://schemas.microsoft.com/office/drawing/2014/chartex" xmlns:cx1="http://schemas.microsoft.com/office/drawing/2015/9/8/chartex" xmlns:cx2="http://schemas.microsoft.com/office/drawing/2015/10/21/chartex" xmlns:cx3="http://schemas.microsoft.com/office/drawing/2016/5/9/chartex" xmlns:cx4="http://schemas.microsoft.com/office/drawing/2016/5/10/chartex" xmlns:cx5="http://schemas.microsoft.com/office/drawing/2016/5/11/chartex" xmlns:cx6="http://schemas.microsoft.com/office/drawing/2016/5/12/chartex" xmlns:cx7="http://schemas.microsoft.com/office/drawing/2016/5/13/chartex" xmlns:cx8="http://schemas.microsoft.com/office/drawing/2016/5/14/chartex" xmlns:mc="http://schemas.openxmlformats.org/markup-compatibility/2006" xmlns:aink="http://schemas.microsoft.com/office/drawing/2016/ink" xmlns:am3d="http://schemas.microsoft.com/office/drawing/2017/model3d" xmlns:o="urn:schemas-microsoft-com:office:office" xmlns:oel="http://schemas.microsoft.com/office/2019/extlst" xmlns:r="http://schemas.openxmlformats.org/officeDocument/2006/relationships" xmlns:m="http://schemas.openxmlformats.org/officeDocument/2006/math" xmlns:v="urn:schemas-microsoft-com:vml" xmlns:wp14="http://schemas.microsoft.com/office/word/2010/wordprocessingDrawing" xmlns:wp="http://schemas.openxmlformats.org/drawingml/2006/wordprocessingDrawing" xmlns:w10="urn:schemas-microsoft-com:office:word" xmlns:w="http://schemas.openxmlformats.org/wordprocessingml/2006/main" xmlns:w14="http://schemas.microsoft.com/office/word/2010/wordml" xmlns:w15="http://schemas.microsoft.com/office/word/2012/wordml" xmlns:w16cex="http://schemas.microsoft.com/office/word/2018/wordml/cex" xmlns:w16cid="http://schemas.microsoft.com/office/word/2016/wordml/cid" xmlns:w16="http://schemas.microsoft.com/office/word/2018/wordml" xmlns:w16sdtdh="http://schemas.microsoft.com/office/word/2020/wordml/sdtdatahash" xmlns:w16se="http://schemas.microsoft.com/office/word/2015/wordml/symex" xmlns:wpg="http://schemas.microsoft.com/office/word/2010/wordprocessingGroup" xmlns:wpi="http://schemas.microsoft.com/office/word/2010/wordprocessingInk" xmlns:wne="http://schemas.microsoft.com/office/word/2006/wordml" xmlns:wps="http://schemas.microsoft.com/office/word/2010/wordprocessingShape" mc:Ignorable="w14 w15 w16se w16cid w16 w16cex w16sdtdh wp14">
   <w:abstractNum w:abstractNumId="0" w15:restartNumberingAfterBreak="0">
+    <w:nsid w:val="127B254A"/>
+    <w:multiLevelType w:val="hybridMultilevel"/>
+    <w:tmpl w:val="9F18F9F8"/>
+    <w:lvl w:ilvl="0" w:tplc="40090001">
+      <w:start w:val="1"/>
+      <w:numFmt w:val="bullet"/>
+      <w:lvlText w:val=""/>
+      <w:lvlJc w:val="left"/>
+      <w:pPr>
+        <w:ind w:left="720" w:hanging="360"/>
+      </w:pPr>
+      <w:rPr>
+        <w:rFonts w:ascii="Symbol" w:hAnsi="Symbol" w:hint="default"/>
+      </w:rPr>
+    </w:lvl>
+    <w:lvl w:ilvl="1" w:tplc="40090003" w:tentative="1">
+      <w:start w:val="1"/>
+      <w:numFmt w:val="bullet"/>
+      <w:lvlText w:val="o"/>
+      <w:lvlJc w:val="left"/>
+      <w:pPr>
+        <w:ind w:left="1440" w:hanging="360"/>
+      </w:pPr>
+      <w:rPr>
+        <w:rFonts w:ascii="Courier New" w:hAnsi="Courier New" w:cs="Courier New" w:hint="default"/>
+      </w:rPr>
+    </w:lvl>
+    <w:lvl w:ilvl="2" w:tplc="40090005" w:tentative="1">
+      <w:start w:val="1"/>
+      <w:numFmt w:val="bullet"/>
+      <w:lvlText w:val=""/>
+      <w:lvlJc w:val="left"/>
+      <w:pPr>
+        <w:ind w:left="2160" w:hanging="360"/>
+      </w:pPr>
+      <w:rPr>
+        <w:rFonts w:ascii="Wingdings" w:hAnsi="Wingdings" w:hint="default"/>
+      </w:rPr>
+    </w:lvl>
+    <w:lvl w:ilvl="3" w:tplc="40090001" w:tentative="1">
+      <w:start w:val="1"/>
+      <w:numFmt w:val="bullet"/>
+      <w:lvlText w:val=""/>
+      <w:lvlJc w:val="left"/>
+      <w:pPr>
+        <w:ind w:left="2880" w:hanging="360"/>
+      </w:pPr>
+      <w:rPr>
+        <w:rFonts w:ascii="Symbol" w:hAnsi="Symbol" w:hint="default"/>
+      </w:rPr>
+    </w:lvl>
+    <w:lvl w:ilvl="4" w:tplc="40090003" w:tentative="1">
+      <w:start w:val="1"/>
+      <w:numFmt w:val="bullet"/>
+      <w:lvlText w:val="o"/>
+      <w:lvlJc w:val="left"/>
+      <w:pPr>
+        <w:ind w:left="3600" w:hanging="360"/>
+      </w:pPr>
+      <w:rPr>
+        <w:rFonts w:ascii="Courier New" w:hAnsi="Courier New" w:cs="Courier New" w:hint="default"/>
+      </w:rPr>
+    </w:lvl>
+    <w:lvl w:ilvl="5" w:tplc="40090005" w:tentative="1">
+      <w:start w:val="1"/>
+      <w:numFmt w:val="bullet"/>
+      <w:lvlText w:val=""/>
+      <w:lvlJc w:val="left"/>
+      <w:pPr>
+        <w:ind w:left="4320" w:hanging="360"/>
+      </w:pPr>
+      <w:rPr>
+        <w:rFonts w:ascii="Wingdings" w:hAnsi="Wingdings" w:hint="default"/>
+      </w:rPr>
+    </w:lvl>
+    <w:lvl w:ilvl="6" w:tplc="40090001" w:tentative="1">
+      <w:start w:val="1"/>
+      <w:numFmt w:val="bullet"/>
+      <w:lvlText w:val=""/>
+      <w:lvlJc w:val="left"/>
+      <w:pPr>
+        <w:ind w:left="5040" w:hanging="360"/>
+      </w:pPr>
+      <w:rPr>
+        <w:rFonts w:ascii="Symbol" w:hAnsi="Symbol" w:hint="default"/>
+      </w:rPr>
+    </w:lvl>
+    <w:lvl w:ilvl="7" w:tplc="40090003" w:tentative="1">
+      <w:start w:val="1"/>
+      <w:numFmt w:val="bullet"/>
+      <w:lvlText w:val="o"/>
+      <w:lvlJc w:val="left"/>
+      <w:pPr>
+        <w:ind w:left="5760" w:hanging="360"/>
+      </w:pPr>
+      <w:rPr>
+        <w:rFonts w:ascii="Courier New" w:hAnsi="Courier New" w:cs="Courier New" w:hint="default"/>
+      </w:rPr>
+    </w:lvl>
+    <w:lvl w:ilvl="8" w:tplc="40090005" w:tentative="1">
+      <w:start w:val="1"/>
+      <w:numFmt w:val="bullet"/>
+      <w:lvlText w:val=""/>
+      <w:lvlJc w:val="left"/>
+      <w:pPr>
+        <w:ind w:left="6480" w:hanging="360"/>
+      </w:pPr>
+      <w:rPr>
+        <w:rFonts w:ascii="Wingdings" w:hAnsi="Wingdings" w:hint="default"/>
+      </w:rPr>
+    </w:lvl>
+  </w:abstractNum>
+  <w:abstractNum w:abstractNumId="1" w15:restartNumberingAfterBreak="0">
+    <w:nsid w:val="37BC613C"/>
+    <w:multiLevelType w:val="hybridMultilevel"/>
+    <w:tmpl w:val="1AF8DE86"/>
+    <w:lvl w:ilvl="0" w:tplc="40090001">
+      <w:start w:val="1"/>
+      <w:numFmt w:val="bullet"/>
+      <w:lvlText w:val=""/>
+      <w:lvlJc w:val="left"/>
+      <w:pPr>
+        <w:ind w:left="720" w:hanging="360"/>
+      </w:pPr>
+      <w:rPr>
+        <w:rFonts w:ascii="Symbol" w:hAnsi="Symbol" w:hint="default"/>
+      </w:rPr>
+    </w:lvl>
+    <w:lvl w:ilvl="1" w:tplc="40090003" w:tentative="1">
+      <w:start w:val="1"/>
+      <w:numFmt w:val="bullet"/>
+      <w:lvlText w:val="o"/>
+      <w:lvlJc w:val="left"/>
+      <w:pPr>
+        <w:ind w:left="1440" w:hanging="360"/>
+      </w:pPr>
+      <w:rPr>
+        <w:rFonts w:ascii="Courier New" w:hAnsi="Courier New" w:cs="Courier New" w:hint="default"/>
+      </w:rPr>
+    </w:lvl>
+    <w:lvl w:ilvl="2" w:tplc="40090005" w:tentative="1">
+      <w:start w:val="1"/>
+      <w:numFmt w:val="bullet"/>
+      <w:lvlText w:val=""/>
+      <w:lvlJc w:val="left"/>
+      <w:pPr>
+        <w:ind w:left="2160" w:hanging="360"/>
+      </w:pPr>
+      <w:rPr>
+        <w:rFonts w:ascii="Wingdings" w:hAnsi="Wingdings" w:hint="default"/>
+      </w:rPr>
+    </w:lvl>
+    <w:lvl w:ilvl="3" w:tplc="40090001" w:tentative="1">
+      <w:start w:val="1"/>
+      <w:numFmt w:val="bullet"/>
+      <w:lvlText w:val=""/>
+      <w:lvlJc w:val="left"/>
+      <w:pPr>
+        <w:ind w:left="2880" w:hanging="360"/>
+      </w:pPr>
+      <w:rPr>
+        <w:rFonts w:ascii="Symbol" w:hAnsi="Symbol" w:hint="default"/>
+      </w:rPr>
+    </w:lvl>
+    <w:lvl w:ilvl="4" w:tplc="40090003" w:tentative="1">
+      <w:start w:val="1"/>
+      <w:numFmt w:val="bullet"/>
+      <w:lvlText w:val="o"/>
+      <w:lvlJc w:val="left"/>
+      <w:pPr>
+        <w:ind w:left="3600" w:hanging="360"/>
+      </w:pPr>
+      <w:rPr>
+        <w:rFonts w:ascii="Courier New" w:hAnsi="Courier New" w:cs="Courier New" w:hint="default"/>
+      </w:rPr>
+    </w:lvl>
+    <w:lvl w:ilvl="5" w:tplc="40090005" w:tentative="1">
+      <w:start w:val="1"/>
+      <w:numFmt w:val="bullet"/>
+      <w:lvlText w:val=""/>
+      <w:lvlJc w:val="left"/>
+      <w:pPr>
+        <w:ind w:left="4320" w:hanging="360"/>
+      </w:pPr>
+      <w:rPr>
+        <w:rFonts w:ascii="Wingdings" w:hAnsi="Wingdings" w:hint="default"/>
+      </w:rPr>
+    </w:lvl>
+    <w:lvl w:ilvl="6" w:tplc="40090001" w:tentative="1">
+      <w:start w:val="1"/>
+      <w:numFmt w:val="bullet"/>
+      <w:lvlText w:val=""/>
+      <w:lvlJc w:val="left"/>
+      <w:pPr>
+        <w:ind w:left="5040" w:hanging="360"/>
+      </w:pPr>
+      <w:rPr>
+        <w:rFonts w:ascii="Symbol" w:hAnsi="Symbol" w:hint="default"/>
+      </w:rPr>
+    </w:lvl>
+    <w:lvl w:ilvl="7" w:tplc="40090003" w:tentative="1">
+      <w:start w:val="1"/>
+      <w:numFmt w:val="bullet"/>
+      <w:lvlText w:val="o"/>
+      <w:lvlJc w:val="left"/>
+      <w:pPr>
+        <w:ind w:left="5760" w:hanging="360"/>
+      </w:pPr>
+      <w:rPr>
+        <w:rFonts w:ascii="Courier New" w:hAnsi="Courier New" w:cs="Courier New" w:hint="default"/>
+      </w:rPr>
+    </w:lvl>
+    <w:lvl w:ilvl="8" w:tplc="40090005" w:tentative="1">
+      <w:start w:val="1"/>
+      <w:numFmt w:val="bullet"/>
+      <w:lvlText w:val=""/>
+      <w:lvlJc w:val="left"/>
+      <w:pPr>
+        <w:ind w:left="6480" w:hanging="360"/>
+      </w:pPr>
+      <w:rPr>
+        <w:rFonts w:ascii="Wingdings" w:hAnsi="Wingdings" w:hint="default"/>
+      </w:rPr>
+    </w:lvl>
+  </w:abstractNum>
+  <w:abstractNum w:abstractNumId="2" w15:restartNumberingAfterBreak="0">
     <w:nsid w:val="70D912E1"/>
     <w:multiLevelType w:val="hybridMultilevel"/>
     <w:tmpl w:val="D3EA4284"/>
@@ -180,7 +840,13 @@
     </w:lvl>
   </w:abstractNum>
   <w:num w:numId="1" w16cid:durableId="2061438258">
+    <w:abstractNumId w:val="2"/>
+  </w:num>
+  <w:num w:numId="2" w16cid:durableId="1309869466">
     <w:abstractNumId w:val="0"/>
+  </w:num>
+  <w:num w:numId="3" w16cid:durableId="1120686063">
+    <w:abstractNumId w:val="1"/>
   </w:num>
 </w:numbering>
 </file>
@@ -1209,6 +1875,29 @@
       <w:contextualSpacing/>
     </w:pPr>
   </w:style>
+  <w:style w:type="character" w:styleId="Hyperlink">
+    <w:name w:val="Hyperlink"/>
+    <w:basedOn w:val="DefaultParagraphFont"/>
+    <w:uiPriority w:val="99"/>
+    <w:unhideWhenUsed/>
+    <w:rsid w:val="00E32F2D"/>
+    <w:rPr>
+      <w:color w:val="0563C1" w:themeColor="hyperlink"/>
+      <w:u w:val="single"/>
+    </w:rPr>
+  </w:style>
+  <w:style w:type="character" w:styleId="UnresolvedMention">
+    <w:name w:val="Unresolved Mention"/>
+    <w:basedOn w:val="DefaultParagraphFont"/>
+    <w:uiPriority w:val="99"/>
+    <w:semiHidden/>
+    <w:unhideWhenUsed/>
+    <w:rsid w:val="00E32F2D"/>
+    <w:rPr>
+      <w:color w:val="605E5C"/>
+      <w:shd w:val="clear" w:color="auto" w:fill="E1DFDD"/>
+    </w:rPr>
+  </w:style>
 </w:styles>
 </file>
 

</xml_diff>